<commit_message>
removed place type modification
</commit_message>
<xml_diff>
--- a/Telepítési-dokumentacio.docx
+++ b/Telepítési-dokumentacio.docx
@@ -55,7 +55,7 @@
         </w:rPr>
         <w:t xml:space="preserve"> </w:t>
       </w:r>
-      <w:hyperlink r:id="rId4" w:history="1">
+      <w:hyperlink r:id="rId5" w:history="1">
         <w:r>
           <w:rPr>
             <w:rStyle w:val="Hyperlink"/>
@@ -69,7 +69,674 @@
           <w:lang w:val="hu-HU"/>
         </w:rPr>
         <w:br/>
-        <w:t>oldalról a program legfrissebb verzióját, majd elhelyeznie egy tetszőleges üres mappába, a program első futása közben egy Data mappát létre fog hoznia a könyvtárában, itt fogja az adatokat tárolni, ehhez a felhasználónak nem szabad nyúlnia.</w:t>
+        <w:t>oldalról a program legfrissebb verzióját, majd</w:t>
+      </w:r>
+      <w:r>
+        <w:rPr>
+          <w:lang w:val="hu-HU"/>
+        </w:rPr>
+        <w:t xml:space="preserve"> kicsomagolnia és</w:t>
+      </w:r>
+      <w:r>
+        <w:rPr>
+          <w:lang w:val="hu-HU"/>
+        </w:rPr>
+        <w:t xml:space="preserve"> elhelyeznie egy tetszőleges üres mappába, a program</w:t>
+      </w:r>
+      <w:r>
+        <w:rPr>
+          <w:lang w:val="hu-HU"/>
+        </w:rPr>
+        <w:t xml:space="preserve"> az insertGenericBooking.exe file-</w:t>
+      </w:r>
+      <w:proofErr w:type="spellStart"/>
+      <w:r>
+        <w:rPr>
+          <w:lang w:val="hu-HU"/>
+        </w:rPr>
+        <w:t>al</w:t>
+      </w:r>
+      <w:proofErr w:type="spellEnd"/>
+      <w:r>
+        <w:rPr>
+          <w:lang w:val="hu-HU"/>
+        </w:rPr>
+        <w:t xml:space="preserve"> indítható el,</w:t>
+      </w:r>
+      <w:r>
+        <w:rPr>
+          <w:lang w:val="hu-HU"/>
+        </w:rPr>
+        <w:t xml:space="preserve"> első futása közben egy Data mappát létre fog hoznia a könyvtárában, itt fogja az adatokat tárolni, ehhez a felhasználónak nem szabad nyúlnia.</w:t>
+      </w:r>
+    </w:p>
+    <w:p>
+      <w:pPr>
+        <w:rPr>
+          <w:lang w:val="hu-HU"/>
+        </w:rPr>
+      </w:pPr>
+    </w:p>
+    <w:p>
+      <w:pPr>
+        <w:rPr>
+          <w:sz w:val="32"/>
+          <w:szCs w:val="32"/>
+          <w:lang w:val="hu-HU"/>
+        </w:rPr>
+      </w:pPr>
+      <w:r>
+        <w:rPr>
+          <w:sz w:val="32"/>
+          <w:szCs w:val="32"/>
+          <w:lang w:val="hu-HU"/>
+        </w:rPr>
+        <w:t>Felhasználói:</w:t>
+      </w:r>
+    </w:p>
+    <w:p>
+      <w:pPr>
+        <w:rPr>
+          <w:lang w:val="hu-HU"/>
+        </w:rPr>
+      </w:pPr>
+      <w:r>
+        <w:rPr>
+          <w:lang w:val="hu-HU"/>
+        </w:rPr>
+        <w:t xml:space="preserve">A program indításakor egy konzol ablak jelenik meg ami felkínálja a felhasználónak a belépés, regisztráció és a kilépés lehetőségét, ezek közül a mellettük lévő számok beírásával, majd enter nyomásával választhat a </w:t>
+      </w:r>
+      <w:proofErr w:type="spellStart"/>
+      <w:r>
+        <w:rPr>
+          <w:lang w:val="hu-HU"/>
+        </w:rPr>
+        <w:t>felhsználó</w:t>
+      </w:r>
+      <w:proofErr w:type="spellEnd"/>
+      <w:r>
+        <w:rPr>
+          <w:lang w:val="hu-HU"/>
+        </w:rPr>
+        <w:t>.</w:t>
+      </w:r>
+    </w:p>
+    <w:p>
+      <w:pPr>
+        <w:rPr>
+          <w:sz w:val="28"/>
+          <w:szCs w:val="28"/>
+          <w:lang w:val="hu-HU"/>
+        </w:rPr>
+      </w:pPr>
+      <w:r>
+        <w:rPr>
+          <w:sz w:val="28"/>
+          <w:szCs w:val="28"/>
+          <w:lang w:val="hu-HU"/>
+        </w:rPr>
+        <w:t>Belépés:</w:t>
+      </w:r>
+    </w:p>
+    <w:p>
+      <w:pPr>
+        <w:rPr>
+          <w:lang w:val="hu-HU"/>
+        </w:rPr>
+      </w:pPr>
+      <w:r>
+        <w:rPr>
+          <w:lang w:val="hu-HU"/>
+        </w:rPr>
+        <w:t xml:space="preserve">Bekéri a program a felhasználó nevét és jelszavát, majd </w:t>
+      </w:r>
+      <w:proofErr w:type="gramStart"/>
+      <w:r>
+        <w:rPr>
+          <w:lang w:val="hu-HU"/>
+        </w:rPr>
+        <w:t>belépteti</w:t>
+      </w:r>
+      <w:proofErr w:type="gramEnd"/>
+      <w:r>
+        <w:rPr>
+          <w:lang w:val="hu-HU"/>
+        </w:rPr>
+        <w:t xml:space="preserve"> ha az adatok jók, ha nem akkor hibát ad a program és a belépési menübe dobja vissza a </w:t>
+      </w:r>
+      <w:proofErr w:type="spellStart"/>
+      <w:r>
+        <w:rPr>
+          <w:lang w:val="hu-HU"/>
+        </w:rPr>
+        <w:t>felhsználót</w:t>
+      </w:r>
+      <w:proofErr w:type="spellEnd"/>
+      <w:r>
+        <w:rPr>
+          <w:lang w:val="hu-HU"/>
+        </w:rPr>
+        <w:t>.</w:t>
+      </w:r>
+    </w:p>
+    <w:p>
+      <w:pPr>
+        <w:rPr>
+          <w:sz w:val="28"/>
+          <w:szCs w:val="28"/>
+          <w:lang w:val="hu-HU"/>
+        </w:rPr>
+      </w:pPr>
+      <w:r>
+        <w:rPr>
+          <w:sz w:val="28"/>
+          <w:szCs w:val="28"/>
+          <w:lang w:val="hu-HU"/>
+        </w:rPr>
+        <w:t>Regisztráció:</w:t>
+      </w:r>
+    </w:p>
+    <w:p>
+      <w:pPr>
+        <w:rPr>
+          <w:lang w:val="hu-HU"/>
+        </w:rPr>
+      </w:pPr>
+      <w:r>
+        <w:rPr>
+          <w:lang w:val="hu-HU"/>
+        </w:rPr>
+        <w:t xml:space="preserve">Bekéri a program a </w:t>
+      </w:r>
+      <w:proofErr w:type="spellStart"/>
+      <w:r>
+        <w:rPr>
+          <w:lang w:val="hu-HU"/>
+        </w:rPr>
+        <w:t>felhsználó</w:t>
+      </w:r>
+      <w:proofErr w:type="spellEnd"/>
+      <w:r>
+        <w:rPr>
+          <w:lang w:val="hu-HU"/>
+        </w:rPr>
+        <w:t xml:space="preserve"> adatait, majd megadás után </w:t>
+      </w:r>
+      <w:proofErr w:type="spellStart"/>
+      <w:r>
+        <w:rPr>
+          <w:lang w:val="hu-HU"/>
+        </w:rPr>
+        <w:t>autómatikusan</w:t>
+      </w:r>
+      <w:proofErr w:type="spellEnd"/>
+      <w:r>
+        <w:rPr>
+          <w:lang w:val="hu-HU"/>
+        </w:rPr>
+        <w:t xml:space="preserve"> be is lépteti a rendszer.</w:t>
+      </w:r>
+    </w:p>
+    <w:p>
+      <w:pPr>
+        <w:rPr>
+          <w:sz w:val="28"/>
+          <w:szCs w:val="28"/>
+          <w:lang w:val="hu-HU"/>
+        </w:rPr>
+      </w:pPr>
+      <w:r>
+        <w:rPr>
+          <w:sz w:val="28"/>
+          <w:szCs w:val="28"/>
+          <w:lang w:val="hu-HU"/>
+        </w:rPr>
+        <w:t>Kilépés:</w:t>
+      </w:r>
+    </w:p>
+    <w:p>
+      <w:pPr>
+        <w:rPr>
+          <w:lang w:val="hu-HU"/>
+        </w:rPr>
+      </w:pPr>
+      <w:r>
+        <w:rPr>
+          <w:lang w:val="hu-HU"/>
+        </w:rPr>
+        <w:t>A program befejezi a működést.</w:t>
+      </w:r>
+    </w:p>
+    <w:p>
+      <w:pPr>
+        <w:rPr>
+          <w:lang w:val="hu-HU"/>
+        </w:rPr>
+      </w:pPr>
+    </w:p>
+    <w:p>
+      <w:pPr>
+        <w:rPr>
+          <w:sz w:val="32"/>
+          <w:szCs w:val="32"/>
+          <w:lang w:val="hu-HU"/>
+        </w:rPr>
+      </w:pPr>
+      <w:r>
+        <w:rPr>
+          <w:sz w:val="32"/>
+          <w:szCs w:val="32"/>
+          <w:lang w:val="hu-HU"/>
+        </w:rPr>
+        <w:t>Belépés után:</w:t>
+      </w:r>
+    </w:p>
+    <w:p>
+      <w:pPr>
+        <w:rPr>
+          <w:lang w:val="hu-HU"/>
+        </w:rPr>
+      </w:pPr>
+      <w:r>
+        <w:rPr>
+          <w:lang w:val="hu-HU"/>
+        </w:rPr>
+        <w:t xml:space="preserve">A program kiírja a felhasználónak a lehetséges műveleteket, ezek közül szintén a </w:t>
+      </w:r>
+      <w:proofErr w:type="spellStart"/>
+      <w:r>
+        <w:rPr>
+          <w:lang w:val="hu-HU"/>
+        </w:rPr>
+        <w:t>melletük</w:t>
+      </w:r>
+      <w:proofErr w:type="spellEnd"/>
+      <w:r>
+        <w:rPr>
+          <w:lang w:val="hu-HU"/>
+        </w:rPr>
+        <w:t xml:space="preserve"> lévő szám beórásával majd enter nyomásával választhat.</w:t>
+      </w:r>
+    </w:p>
+    <w:p>
+      <w:pPr>
+        <w:rPr>
+          <w:sz w:val="32"/>
+          <w:szCs w:val="32"/>
+          <w:lang w:val="hu-HU"/>
+        </w:rPr>
+      </w:pPr>
+    </w:p>
+    <w:p>
+      <w:pPr>
+        <w:rPr>
+          <w:sz w:val="32"/>
+          <w:szCs w:val="32"/>
+          <w:lang w:val="hu-HU"/>
+        </w:rPr>
+      </w:pPr>
+    </w:p>
+    <w:p>
+      <w:pPr>
+        <w:rPr>
+          <w:sz w:val="32"/>
+          <w:szCs w:val="32"/>
+          <w:lang w:val="hu-HU"/>
+        </w:rPr>
+      </w:pPr>
+      <w:r>
+        <w:rPr>
+          <w:sz w:val="32"/>
+          <w:szCs w:val="32"/>
+          <w:lang w:val="hu-HU"/>
+        </w:rPr>
+        <w:lastRenderedPageBreak/>
+        <w:t>Menüpontok:</w:t>
+      </w:r>
+    </w:p>
+    <w:p>
+      <w:pPr>
+        <w:pStyle w:val="ListParagraph"/>
+        <w:numPr>
+          <w:ilvl w:val="0"/>
+          <w:numId w:val="1"/>
+        </w:numPr>
+        <w:rPr>
+          <w:sz w:val="28"/>
+          <w:szCs w:val="28"/>
+          <w:lang w:val="hu-HU"/>
+        </w:rPr>
+      </w:pPr>
+      <w:r>
+        <w:rPr>
+          <w:sz w:val="28"/>
+          <w:szCs w:val="28"/>
+          <w:lang w:val="hu-HU"/>
+        </w:rPr>
+        <w:t>Foglalás indítása</w:t>
+      </w:r>
+    </w:p>
+    <w:p>
+      <w:pPr>
+        <w:pStyle w:val="ListParagraph"/>
+        <w:rPr>
+          <w:lang w:val="hu-HU"/>
+        </w:rPr>
+      </w:pPr>
+      <w:bookmarkStart w:id="0" w:name="_Hlk216029969"/>
+      <w:bookmarkStart w:id="1" w:name="_Hlk216030396"/>
+      <w:r>
+        <w:rPr>
+          <w:lang w:val="hu-HU"/>
+        </w:rPr>
+        <w:t>Ezt az opciót kivá</w:t>
+      </w:r>
+      <w:r>
+        <w:rPr>
+          <w:lang w:val="hu-HU"/>
+        </w:rPr>
+        <w:t xml:space="preserve">lasztva a program </w:t>
+      </w:r>
+      <w:bookmarkEnd w:id="0"/>
+      <w:proofErr w:type="spellStart"/>
+      <w:r>
+        <w:rPr>
+          <w:lang w:val="hu-HU"/>
+        </w:rPr>
+        <w:t>végigvezeti</w:t>
+      </w:r>
+      <w:proofErr w:type="spellEnd"/>
+      <w:r>
+        <w:rPr>
+          <w:lang w:val="hu-HU"/>
+        </w:rPr>
+        <w:t xml:space="preserve"> a </w:t>
+      </w:r>
+      <w:proofErr w:type="spellStart"/>
+      <w:r>
+        <w:rPr>
+          <w:lang w:val="hu-HU"/>
+        </w:rPr>
+        <w:t>felhsználót</w:t>
+      </w:r>
+      <w:proofErr w:type="spellEnd"/>
+      <w:r>
+        <w:rPr>
+          <w:lang w:val="hu-HU"/>
+        </w:rPr>
+        <w:t xml:space="preserve"> egy foglaláson, kérdéseket tesz fel a </w:t>
+      </w:r>
+      <w:proofErr w:type="gramStart"/>
+      <w:r>
+        <w:rPr>
+          <w:lang w:val="hu-HU"/>
+        </w:rPr>
+        <w:t>felhasználónak</w:t>
+      </w:r>
+      <w:proofErr w:type="gramEnd"/>
+      <w:r>
+        <w:rPr>
+          <w:lang w:val="hu-HU"/>
+        </w:rPr>
+        <w:t xml:space="preserve"> amikre le is írja a formátumot amiben kéri az adatot. Ha a felhasználó rossz adatot ad be akkor a program hibaüzenetet ad a felhasználónak és </w:t>
+      </w:r>
+      <w:proofErr w:type="gramStart"/>
+      <w:r>
+        <w:rPr>
+          <w:lang w:val="hu-HU"/>
+        </w:rPr>
+        <w:t>vissza dobja</w:t>
+      </w:r>
+      <w:proofErr w:type="gramEnd"/>
+      <w:r>
+        <w:rPr>
+          <w:lang w:val="hu-HU"/>
+        </w:rPr>
+        <w:t xml:space="preserve"> a menübe.</w:t>
+      </w:r>
+    </w:p>
+    <w:bookmarkEnd w:id="1"/>
+    <w:p>
+      <w:pPr>
+        <w:pStyle w:val="ListParagraph"/>
+        <w:numPr>
+          <w:ilvl w:val="0"/>
+          <w:numId w:val="1"/>
+        </w:numPr>
+        <w:rPr>
+          <w:sz w:val="28"/>
+          <w:szCs w:val="28"/>
+          <w:lang w:val="hu-HU"/>
+        </w:rPr>
+      </w:pPr>
+      <w:r>
+        <w:rPr>
+          <w:sz w:val="28"/>
+          <w:szCs w:val="28"/>
+          <w:lang w:val="hu-HU"/>
+        </w:rPr>
+        <w:t>Foglalásaim megtekintése</w:t>
+      </w:r>
+    </w:p>
+    <w:p>
+      <w:pPr>
+        <w:pStyle w:val="ListParagraph"/>
+        <w:jc w:val="both"/>
+        <w:rPr>
+          <w:lang w:val="hu-HU"/>
+        </w:rPr>
+      </w:pPr>
+      <w:r>
+        <w:rPr>
+          <w:lang w:val="hu-HU"/>
+        </w:rPr>
+        <w:t>Ezt az opciót kiválasztva a program</w:t>
+      </w:r>
+      <w:r>
+        <w:rPr>
+          <w:lang w:val="hu-HU"/>
+        </w:rPr>
+        <w:t xml:space="preserve"> kiírja a felhasználó összes foglalásának az adatait.</w:t>
+      </w:r>
+    </w:p>
+    <w:p>
+      <w:pPr>
+        <w:pStyle w:val="ListParagraph"/>
+        <w:numPr>
+          <w:ilvl w:val="0"/>
+          <w:numId w:val="1"/>
+        </w:numPr>
+        <w:rPr>
+          <w:sz w:val="28"/>
+          <w:szCs w:val="28"/>
+          <w:lang w:val="hu-HU"/>
+        </w:rPr>
+      </w:pPr>
+      <w:r>
+        <w:rPr>
+          <w:sz w:val="28"/>
+          <w:szCs w:val="28"/>
+          <w:lang w:val="hu-HU"/>
+        </w:rPr>
+        <w:t>Foglalás módosítása</w:t>
+      </w:r>
+    </w:p>
+    <w:p>
+      <w:pPr>
+        <w:pStyle w:val="ListParagraph"/>
+        <w:rPr>
+          <w:lang w:val="hu-HU"/>
+        </w:rPr>
+      </w:pPr>
+      <w:r>
+        <w:rPr>
+          <w:lang w:val="hu-HU"/>
+        </w:rPr>
+        <w:t xml:space="preserve">Ezt az opciót kiválasztva a program </w:t>
+      </w:r>
+      <w:proofErr w:type="spellStart"/>
+      <w:r>
+        <w:rPr>
+          <w:lang w:val="hu-HU"/>
+        </w:rPr>
+        <w:t>végigvezeti</w:t>
+      </w:r>
+      <w:proofErr w:type="spellEnd"/>
+      <w:r>
+        <w:rPr>
+          <w:lang w:val="hu-HU"/>
+        </w:rPr>
+        <w:t xml:space="preserve"> a </w:t>
+      </w:r>
+      <w:proofErr w:type="spellStart"/>
+      <w:r>
+        <w:rPr>
+          <w:lang w:val="hu-HU"/>
+        </w:rPr>
+        <w:t>felhsználót</w:t>
+      </w:r>
+      <w:proofErr w:type="spellEnd"/>
+      <w:r>
+        <w:rPr>
+          <w:lang w:val="hu-HU"/>
+        </w:rPr>
+        <w:t xml:space="preserve"> egy foglalás</w:t>
+      </w:r>
+      <w:r>
+        <w:rPr>
+          <w:lang w:val="hu-HU"/>
+        </w:rPr>
+        <w:t xml:space="preserve"> módosításán</w:t>
+      </w:r>
+      <w:r>
+        <w:rPr>
+          <w:lang w:val="hu-HU"/>
+        </w:rPr>
+        <w:t xml:space="preserve">, kérdéseket tesz fel a </w:t>
+      </w:r>
+      <w:proofErr w:type="gramStart"/>
+      <w:r>
+        <w:rPr>
+          <w:lang w:val="hu-HU"/>
+        </w:rPr>
+        <w:t>felhasználónak</w:t>
+      </w:r>
+      <w:proofErr w:type="gramEnd"/>
+      <w:r>
+        <w:rPr>
+          <w:lang w:val="hu-HU"/>
+        </w:rPr>
+        <w:t xml:space="preserve"> amikre le is írja a formátumot amiben kéri az adatot.</w:t>
+      </w:r>
+      <w:r>
+        <w:rPr>
+          <w:lang w:val="hu-HU"/>
+        </w:rPr>
+        <w:t xml:space="preserve"> Ha a felhasználó üresen hagyja az adatot akkor megmarad az eredeti adat.</w:t>
+      </w:r>
+      <w:r>
+        <w:rPr>
+          <w:lang w:val="hu-HU"/>
+        </w:rPr>
+        <w:t xml:space="preserve"> Ha a felhasználó rossz adatot ad be akkor a program hibaüzenetet ad a felhasználónak és </w:t>
+      </w:r>
+      <w:proofErr w:type="gramStart"/>
+      <w:r>
+        <w:rPr>
+          <w:lang w:val="hu-HU"/>
+        </w:rPr>
+        <w:t>vissza dobja</w:t>
+      </w:r>
+      <w:proofErr w:type="gramEnd"/>
+      <w:r>
+        <w:rPr>
+          <w:lang w:val="hu-HU"/>
+        </w:rPr>
+        <w:t xml:space="preserve"> a menübe.</w:t>
+      </w:r>
+    </w:p>
+    <w:p>
+      <w:pPr>
+        <w:pStyle w:val="ListParagraph"/>
+        <w:numPr>
+          <w:ilvl w:val="0"/>
+          <w:numId w:val="1"/>
+        </w:numPr>
+        <w:rPr>
+          <w:sz w:val="28"/>
+          <w:szCs w:val="28"/>
+          <w:lang w:val="hu-HU"/>
+        </w:rPr>
+      </w:pPr>
+      <w:r>
+        <w:rPr>
+          <w:sz w:val="28"/>
+          <w:szCs w:val="28"/>
+          <w:lang w:val="hu-HU"/>
+        </w:rPr>
+        <w:t>Foglalás törlése</w:t>
+      </w:r>
+    </w:p>
+    <w:p>
+      <w:pPr>
+        <w:pStyle w:val="ListParagraph"/>
+        <w:rPr>
+          <w:lang w:val="hu-HU"/>
+        </w:rPr>
+      </w:pPr>
+    </w:p>
+    <w:p>
+      <w:pPr>
+        <w:pStyle w:val="ListParagraph"/>
+        <w:numPr>
+          <w:ilvl w:val="0"/>
+          <w:numId w:val="1"/>
+        </w:numPr>
+        <w:rPr>
+          <w:sz w:val="28"/>
+          <w:szCs w:val="28"/>
+          <w:lang w:val="hu-HU"/>
+        </w:rPr>
+      </w:pPr>
+      <w:r>
+        <w:rPr>
+          <w:sz w:val="28"/>
+          <w:szCs w:val="28"/>
+          <w:lang w:val="hu-HU"/>
+        </w:rPr>
+        <w:t>Helyek megtekintése</w:t>
+      </w:r>
+    </w:p>
+    <w:p>
+      <w:pPr>
+        <w:pStyle w:val="ListParagraph"/>
+        <w:rPr>
+          <w:sz w:val="28"/>
+          <w:szCs w:val="28"/>
+          <w:lang w:val="hu-HU"/>
+        </w:rPr>
+      </w:pPr>
+    </w:p>
+    <w:p>
+      <w:pPr>
+        <w:pStyle w:val="ListParagraph"/>
+        <w:numPr>
+          <w:ilvl w:val="0"/>
+          <w:numId w:val="2"/>
+        </w:numPr>
+        <w:rPr>
+          <w:sz w:val="28"/>
+          <w:szCs w:val="28"/>
+          <w:lang w:val="hu-HU"/>
+        </w:rPr>
+      </w:pPr>
+      <w:r>
+        <w:rPr>
+          <w:sz w:val="28"/>
+          <w:szCs w:val="28"/>
+          <w:lang w:val="hu-HU"/>
+        </w:rPr>
+        <w:t>kilépés</w:t>
       </w:r>
     </w:p>
     <w:sectPr>
@@ -80,6 +747,194 @@
     </w:sectPr>
   </w:body>
 </w:document>
+</file>
+
+<file path=word/numbering.xml><?xml version="1.0" encoding="utf-8"?>
+<w:numbering xmlns:wpc="http://schemas.microsoft.com/office/word/2010/wordprocessingCanvas" xmlns:cx="http://schemas.microsoft.com/office/drawing/2014/chartex" xmlns:cx1="http://schemas.microsoft.com/office/drawing/2015/9/8/chartex" xmlns:cx2="http://schemas.microsoft.com/office/drawing/2015/10/21/chartex" xmlns:cx3="http://schemas.microsoft.com/office/drawing/2016/5/9/chartex" xmlns:cx4="http://schemas.microsoft.com/office/drawing/2016/5/10/chartex" xmlns:cx5="http://schemas.microsoft.com/office/drawing/2016/5/11/chartex" xmlns:cx6="http://schemas.microsoft.com/office/drawing/2016/5/12/chartex" xmlns:cx7="http://schemas.microsoft.com/office/drawing/2016/5/13/chartex" xmlns:cx8="http://schemas.microsoft.com/office/drawing/2016/5/14/chartex" xmlns:mc="http://schemas.openxmlformats.org/markup-compatibility/2006" xmlns:aink="http://schemas.microsoft.com/office/drawing/2016/ink" xmlns:am3d="http://schemas.microsoft.com/office/drawing/2017/model3d" xmlns:o="urn:schemas-microsoft-com:office:office" xmlns:oel="http://schemas.microsoft.com/office/2019/extlst" xmlns:r="http://schemas.openxmlformats.org/officeDocument/2006/relationships" xmlns:m="http://schemas.openxmlformats.org/officeDocument/2006/math" xmlns:v="urn:schemas-microsoft-com:vml" xmlns:wp14="http://schemas.microsoft.com/office/word/2010/wordprocessingDrawing" xmlns:wp="http://schemas.openxmlformats.org/drawingml/2006/wordprocessingDrawing" xmlns:w10="urn:schemas-microsoft-com:office:word" xmlns:w="http://schemas.openxmlformats.org/wordprocessingml/2006/main" xmlns:w14="http://schemas.microsoft.com/office/word/2010/wordml" xmlns:w15="http://schemas.microsoft.com/office/word/2012/wordml" xmlns:w16cex="http://schemas.microsoft.com/office/word/2018/wordml/cex" xmlns:w16cid="http://schemas.microsoft.com/office/word/2016/wordml/cid" xmlns:w16="http://schemas.microsoft.com/office/word/2018/wordml" xmlns:w16sdtdh="http://schemas.microsoft.com/office/word/2020/wordml/sdtdatahash" xmlns:w16se="http://schemas.microsoft.com/office/word/2015/wordml/symex" xmlns:wpg="http://schemas.microsoft.com/office/word/2010/wordprocessingGroup" xmlns:wpi="http://schemas.microsoft.com/office/word/2010/wordprocessingInk" xmlns:wne="http://schemas.microsoft.com/office/word/2006/wordml" xmlns:wps="http://schemas.microsoft.com/office/word/2010/wordprocessingShape" mc:Ignorable="w14 w15 w16se w16cid w16 w16cex w16sdtdh wp14">
+  <w:abstractNum w:abstractNumId="0" w15:restartNumberingAfterBreak="0">
+    <w:nsid w:val="0EF32CB6"/>
+    <w:multiLevelType w:val="hybridMultilevel"/>
+    <w:tmpl w:val="9858E7C6"/>
+    <w:lvl w:ilvl="0" w:tplc="0409000F">
+      <w:start w:val="1"/>
+      <w:numFmt w:val="decimal"/>
+      <w:lvlText w:val="%1."/>
+      <w:lvlJc w:val="left"/>
+      <w:pPr>
+        <w:ind w:left="720" w:hanging="360"/>
+      </w:pPr>
+      <w:rPr>
+        <w:rFonts w:hint="default"/>
+      </w:rPr>
+    </w:lvl>
+    <w:lvl w:ilvl="1" w:tplc="04090019" w:tentative="1">
+      <w:start w:val="1"/>
+      <w:numFmt w:val="lowerLetter"/>
+      <w:lvlText w:val="%2."/>
+      <w:lvlJc w:val="left"/>
+      <w:pPr>
+        <w:ind w:left="1440" w:hanging="360"/>
+      </w:pPr>
+    </w:lvl>
+    <w:lvl w:ilvl="2" w:tplc="0409001B" w:tentative="1">
+      <w:start w:val="1"/>
+      <w:numFmt w:val="lowerRoman"/>
+      <w:lvlText w:val="%3."/>
+      <w:lvlJc w:val="right"/>
+      <w:pPr>
+        <w:ind w:left="2160" w:hanging="180"/>
+      </w:pPr>
+    </w:lvl>
+    <w:lvl w:ilvl="3" w:tplc="0409000F" w:tentative="1">
+      <w:start w:val="1"/>
+      <w:numFmt w:val="decimal"/>
+      <w:lvlText w:val="%4."/>
+      <w:lvlJc w:val="left"/>
+      <w:pPr>
+        <w:ind w:left="2880" w:hanging="360"/>
+      </w:pPr>
+    </w:lvl>
+    <w:lvl w:ilvl="4" w:tplc="04090019" w:tentative="1">
+      <w:start w:val="1"/>
+      <w:numFmt w:val="lowerLetter"/>
+      <w:lvlText w:val="%5."/>
+      <w:lvlJc w:val="left"/>
+      <w:pPr>
+        <w:ind w:left="3600" w:hanging="360"/>
+      </w:pPr>
+    </w:lvl>
+    <w:lvl w:ilvl="5" w:tplc="0409001B" w:tentative="1">
+      <w:start w:val="1"/>
+      <w:numFmt w:val="lowerRoman"/>
+      <w:lvlText w:val="%6."/>
+      <w:lvlJc w:val="right"/>
+      <w:pPr>
+        <w:ind w:left="4320" w:hanging="180"/>
+      </w:pPr>
+    </w:lvl>
+    <w:lvl w:ilvl="6" w:tplc="0409000F" w:tentative="1">
+      <w:start w:val="1"/>
+      <w:numFmt w:val="decimal"/>
+      <w:lvlText w:val="%7."/>
+      <w:lvlJc w:val="left"/>
+      <w:pPr>
+        <w:ind w:left="5040" w:hanging="360"/>
+      </w:pPr>
+    </w:lvl>
+    <w:lvl w:ilvl="7" w:tplc="04090019" w:tentative="1">
+      <w:start w:val="1"/>
+      <w:numFmt w:val="lowerLetter"/>
+      <w:lvlText w:val="%8."/>
+      <w:lvlJc w:val="left"/>
+      <w:pPr>
+        <w:ind w:left="5760" w:hanging="360"/>
+      </w:pPr>
+    </w:lvl>
+    <w:lvl w:ilvl="8" w:tplc="0409001B" w:tentative="1">
+      <w:start w:val="1"/>
+      <w:numFmt w:val="lowerRoman"/>
+      <w:lvlText w:val="%9."/>
+      <w:lvlJc w:val="right"/>
+      <w:pPr>
+        <w:ind w:left="6480" w:hanging="180"/>
+      </w:pPr>
+    </w:lvl>
+  </w:abstractNum>
+  <w:abstractNum w:abstractNumId="1" w15:restartNumberingAfterBreak="0">
+    <w:nsid w:val="64641965"/>
+    <w:multiLevelType w:val="hybridMultilevel"/>
+    <w:tmpl w:val="A24235CE"/>
+    <w:lvl w:ilvl="0" w:tplc="0409000F">
+      <w:numFmt w:val="decimal"/>
+      <w:lvlText w:val="%1."/>
+      <w:lvlJc w:val="left"/>
+      <w:pPr>
+        <w:ind w:left="720" w:hanging="360"/>
+      </w:pPr>
+      <w:rPr>
+        <w:rFonts w:hint="default"/>
+      </w:rPr>
+    </w:lvl>
+    <w:lvl w:ilvl="1" w:tplc="04090019" w:tentative="1">
+      <w:start w:val="1"/>
+      <w:numFmt w:val="lowerLetter"/>
+      <w:lvlText w:val="%2."/>
+      <w:lvlJc w:val="left"/>
+      <w:pPr>
+        <w:ind w:left="1440" w:hanging="360"/>
+      </w:pPr>
+    </w:lvl>
+    <w:lvl w:ilvl="2" w:tplc="0409001B" w:tentative="1">
+      <w:start w:val="1"/>
+      <w:numFmt w:val="lowerRoman"/>
+      <w:lvlText w:val="%3."/>
+      <w:lvlJc w:val="right"/>
+      <w:pPr>
+        <w:ind w:left="2160" w:hanging="180"/>
+      </w:pPr>
+    </w:lvl>
+    <w:lvl w:ilvl="3" w:tplc="0409000F" w:tentative="1">
+      <w:start w:val="1"/>
+      <w:numFmt w:val="decimal"/>
+      <w:lvlText w:val="%4."/>
+      <w:lvlJc w:val="left"/>
+      <w:pPr>
+        <w:ind w:left="2880" w:hanging="360"/>
+      </w:pPr>
+    </w:lvl>
+    <w:lvl w:ilvl="4" w:tplc="04090019" w:tentative="1">
+      <w:start w:val="1"/>
+      <w:numFmt w:val="lowerLetter"/>
+      <w:lvlText w:val="%5."/>
+      <w:lvlJc w:val="left"/>
+      <w:pPr>
+        <w:ind w:left="3600" w:hanging="360"/>
+      </w:pPr>
+    </w:lvl>
+    <w:lvl w:ilvl="5" w:tplc="0409001B" w:tentative="1">
+      <w:start w:val="1"/>
+      <w:numFmt w:val="lowerRoman"/>
+      <w:lvlText w:val="%6."/>
+      <w:lvlJc w:val="right"/>
+      <w:pPr>
+        <w:ind w:left="4320" w:hanging="180"/>
+      </w:pPr>
+    </w:lvl>
+    <w:lvl w:ilvl="6" w:tplc="0409000F" w:tentative="1">
+      <w:start w:val="1"/>
+      <w:numFmt w:val="decimal"/>
+      <w:lvlText w:val="%7."/>
+      <w:lvlJc w:val="left"/>
+      <w:pPr>
+        <w:ind w:left="5040" w:hanging="360"/>
+      </w:pPr>
+    </w:lvl>
+    <w:lvl w:ilvl="7" w:tplc="04090019" w:tentative="1">
+      <w:start w:val="1"/>
+      <w:numFmt w:val="lowerLetter"/>
+      <w:lvlText w:val="%8."/>
+      <w:lvlJc w:val="left"/>
+      <w:pPr>
+        <w:ind w:left="5760" w:hanging="360"/>
+      </w:pPr>
+    </w:lvl>
+    <w:lvl w:ilvl="8" w:tplc="0409001B" w:tentative="1">
+      <w:start w:val="1"/>
+      <w:numFmt w:val="lowerRoman"/>
+      <w:lvlText w:val="%9."/>
+      <w:lvlJc w:val="right"/>
+      <w:pPr>
+        <w:ind w:left="6480" w:hanging="180"/>
+      </w:pPr>
+    </w:lvl>
+  </w:abstractNum>
+  <w:num w:numId="1" w16cid:durableId="522982736">
+    <w:abstractNumId w:val="0"/>
+  </w:num>
+  <w:num w:numId="2" w16cid:durableId="1906911556">
+    <w:abstractNumId w:val="1"/>
+  </w:num>
+</w:numbering>
 </file>
 
 <file path=word/styles.xml><?xml version="1.0" encoding="utf-8"?>

</xml_diff>